<commit_message>
modificado documento de test de rendimiento
</commit_message>
<xml_diff>
--- a/D03/Test de rendimiento/Test rendimiento - Calle.docx
+++ b/D03/Test de rendimiento/Test rendimiento - Calle.docx
@@ -838,30 +838,14 @@
       <w:r>
         <w:t xml:space="preserve">Figure </w:t>
       </w:r>
-      <w:r>
-        <w:fldChar w:fldCharType="begin"/>
-      </w:r>
-      <w:r>
-        <w:instrText xml:space="preserve"> </w:instrText>
-      </w:r>
-      <w:r>
-        <w:instrText xml:space="preserve">SEQ Figure \* ARABIC </w:instrText>
-      </w:r>
-      <w:r>
-        <w:fldChar w:fldCharType="separate"/>
-      </w:r>
-      <w:r>
-        <w:rPr>
-          <w:noProof/>
-        </w:rPr>
-        <w:t>2</w:t>
-      </w:r>
-      <w:r>
-        <w:rPr>
-          <w:noProof/>
-        </w:rPr>
-        <w:fldChar w:fldCharType="end"/>
-      </w:r>
+      <w:fldSimple w:instr=" SEQ Figure \* ARABIC ">
+        <w:r>
+          <w:rPr>
+            <w:noProof/>
+          </w:rPr>
+          <w:t>2</w:t>
+        </w:r>
+      </w:fldSimple>
       <w:r>
         <w:t xml:space="preserve"> - Aggregate report</w:t>
       </w:r>
@@ -1133,13 +1117,7 @@
         <w:rPr>
           <w:lang w:val="en-GB"/>
         </w:rPr>
-        <w:t xml:space="preserve">”, this is an internal unit of Spring. That’s means that we cannot improve the performance by refactoring the code. </w:t>
-      </w:r>
-      <w:r>
-        <w:rPr>
-          <w:lang w:val="en-GB"/>
-        </w:rPr>
-        <w:t>Surely, that event is due to a bottleneck component.</w:t>
+        <w:t>”, this is an internal unit of Spring. That’s means that we cannot improve the performance by refactoring the code. Surely, that event is due to a bottleneck component.</w:t>
       </w:r>
     </w:p>
     <w:p>
@@ -1203,27 +1181,14 @@
       <w:r>
         <w:t xml:space="preserve">Figure </w:t>
       </w:r>
-      <w:r>
-        <w:fldChar w:fldCharType="begin"/>
-      </w:r>
-      <w:r>
-        <w:instrText xml:space="preserve"> SEQ Figure \* ARABIC </w:instrText>
-      </w:r>
-      <w:r>
-        <w:fldChar w:fldCharType="separate"/>
-      </w:r>
-      <w:r>
-        <w:rPr>
-          <w:noProof/>
-        </w:rPr>
-        <w:t>5</w:t>
-      </w:r>
-      <w:r>
-        <w:rPr>
-          <w:noProof/>
-        </w:rPr>
-        <w:fldChar w:fldCharType="end"/>
-      </w:r>
+      <w:fldSimple w:instr=" SEQ Figure \* ARABIC ">
+        <w:r>
+          <w:rPr>
+            <w:noProof/>
+          </w:rPr>
+          <w:t>5</w:t>
+        </w:r>
+      </w:fldSimple>
       <w:r>
         <w:t xml:space="preserve"> - Aggregate report</w:t>
       </w:r>
@@ -2205,27 +2170,14 @@
       <w:r>
         <w:t xml:space="preserve">Figure </w:t>
       </w:r>
-      <w:r>
-        <w:fldChar w:fldCharType="begin"/>
-      </w:r>
-      <w:r>
-        <w:instrText xml:space="preserve"> SEQ Figure \* ARABIC </w:instrText>
-      </w:r>
-      <w:r>
-        <w:fldChar w:fldCharType="separate"/>
-      </w:r>
-      <w:r>
-        <w:rPr>
-          <w:noProof/>
-        </w:rPr>
-        <w:t>9</w:t>
-      </w:r>
-      <w:r>
-        <w:rPr>
-          <w:noProof/>
-        </w:rPr>
-        <w:fldChar w:fldCharType="end"/>
-      </w:r>
+      <w:fldSimple w:instr=" SEQ Figure \* ARABIC ">
+        <w:r>
+          <w:rPr>
+            <w:noProof/>
+          </w:rPr>
+          <w:t>9</w:t>
+        </w:r>
+      </w:fldSimple>
       <w:r>
         <w:t xml:space="preserve"> - Aggregate report</w:t>
       </w:r>
@@ -2546,27 +2498,14 @@
       <w:r>
         <w:t xml:space="preserve">Figure </w:t>
       </w:r>
-      <w:r>
-        <w:fldChar w:fldCharType="begin"/>
-      </w:r>
-      <w:r>
-        <w:instrText xml:space="preserve"> SEQ Figure \* ARABIC </w:instrText>
-      </w:r>
-      <w:r>
-        <w:fldChar w:fldCharType="separate"/>
-      </w:r>
-      <w:r>
-        <w:rPr>
-          <w:noProof/>
-        </w:rPr>
-        <w:t>12</w:t>
-      </w:r>
-      <w:r>
-        <w:rPr>
-          <w:noProof/>
-        </w:rPr>
-        <w:fldChar w:fldCharType="end"/>
-      </w:r>
+      <w:fldSimple w:instr=" SEQ Figure \* ARABIC ">
+        <w:r>
+          <w:rPr>
+            <w:noProof/>
+          </w:rPr>
+          <w:t>12</w:t>
+        </w:r>
+      </w:fldSimple>
       <w:r>
         <w:t xml:space="preserve"> - Aggregate report</w:t>
       </w:r>
@@ -3505,27 +3444,14 @@
       <w:r>
         <w:t xml:space="preserve">Figure </w:t>
       </w:r>
-      <w:r>
-        <w:fldChar w:fldCharType="begin"/>
-      </w:r>
-      <w:r>
-        <w:instrText xml:space="preserve"> SEQ Figure \* ARABIC </w:instrText>
-      </w:r>
-      <w:r>
-        <w:fldChar w:fldCharType="separate"/>
-      </w:r>
-      <w:r>
-        <w:rPr>
-          <w:noProof/>
-        </w:rPr>
-        <w:t>16</w:t>
-      </w:r>
-      <w:r>
-        <w:rPr>
-          <w:noProof/>
-        </w:rPr>
-        <w:fldChar w:fldCharType="end"/>
-      </w:r>
+      <w:fldSimple w:instr=" SEQ Figure \* ARABIC ">
+        <w:r>
+          <w:rPr>
+            <w:noProof/>
+          </w:rPr>
+          <w:t>16</w:t>
+        </w:r>
+      </w:fldSimple>
       <w:r>
         <w:t xml:space="preserve"> - Aggregate report</w:t>
       </w:r>
@@ -3726,27 +3652,14 @@
       <w:r>
         <w:t xml:space="preserve">Figure </w:t>
       </w:r>
-      <w:r>
-        <w:fldChar w:fldCharType="begin"/>
-      </w:r>
-      <w:r>
-        <w:instrText xml:space="preserve"> SEQ Figure \* ARABIC </w:instrText>
-      </w:r>
-      <w:r>
-        <w:fldChar w:fldCharType="separate"/>
-      </w:r>
-      <w:r>
-        <w:rPr>
-          <w:noProof/>
-        </w:rPr>
-        <w:t>18</w:t>
-      </w:r>
-      <w:r>
-        <w:rPr>
-          <w:noProof/>
-        </w:rPr>
-        <w:fldChar w:fldCharType="end"/>
-      </w:r>
+      <w:fldSimple w:instr=" SEQ Figure \* ARABIC ">
+        <w:r>
+          <w:rPr>
+            <w:noProof/>
+          </w:rPr>
+          <w:t>18</w:t>
+        </w:r>
+      </w:fldSimple>
       <w:r>
         <w:t xml:space="preserve"> – Configuration</w:t>
       </w:r>
@@ -3893,27 +3806,14 @@
       <w:r>
         <w:t xml:space="preserve">Figure </w:t>
       </w:r>
-      <w:r>
-        <w:fldChar w:fldCharType="begin"/>
-      </w:r>
-      <w:r>
-        <w:instrText xml:space="preserve"> SEQ Figure \* ARABIC </w:instrText>
-      </w:r>
-      <w:r>
-        <w:fldChar w:fldCharType="separate"/>
-      </w:r>
-      <w:r>
-        <w:rPr>
-          <w:noProof/>
-        </w:rPr>
-        <w:t>19</w:t>
-      </w:r>
-      <w:r>
-        <w:rPr>
-          <w:noProof/>
-        </w:rPr>
-        <w:fldChar w:fldCharType="end"/>
-      </w:r>
+      <w:fldSimple w:instr=" SEQ Figure \* ARABIC ">
+        <w:r>
+          <w:rPr>
+            <w:noProof/>
+          </w:rPr>
+          <w:t>19</w:t>
+        </w:r>
+      </w:fldSimple>
       <w:r>
         <w:t xml:space="preserve"> - Aggregate report</w:t>
       </w:r>
@@ -4573,7 +4473,23 @@
           <w:szCs w:val="22"/>
           <w:lang w:val="en-GB"/>
         </w:rPr>
-        <w:t>12 concurrent users, 20 of loop count and 1 of ramp-up period:</w:t>
+        <w:t>1</w:t>
+      </w:r>
+      <w:r>
+        <w:rPr>
+          <w:sz w:val="22"/>
+          <w:szCs w:val="22"/>
+          <w:lang w:val="en-GB"/>
+        </w:rPr>
+        <w:t>1</w:t>
+      </w:r>
+      <w:r>
+        <w:rPr>
+          <w:sz w:val="22"/>
+          <w:szCs w:val="22"/>
+          <w:lang w:val="en-GB"/>
+        </w:rPr>
+        <w:t xml:space="preserve"> concurrent users, 20 of loop count and 1 of ramp-up period:</w:t>
       </w:r>
     </w:p>
     <w:p>
@@ -4601,16 +4517,13 @@
       <w:r>
         <w:rPr>
           <w:noProof/>
-          <w:sz w:val="22"/>
-          <w:szCs w:val="22"/>
-          <w:lang w:val="en-GB"/>
         </w:rPr>
         <w:lastRenderedPageBreak/>
         <w:drawing>
           <wp:inline distT="0" distB="0" distL="0" distR="0">
-            <wp:extent cx="3057952" cy="1495634"/>
-            <wp:effectExtent l="0" t="0" r="9525" b="9525"/>
-            <wp:docPr id="25" name="Imagen 25"/>
+            <wp:extent cx="3143689" cy="1571844"/>
+            <wp:effectExtent l="0" t="0" r="0" b="9525"/>
+            <wp:docPr id="8" name="Imagen 8"/>
             <wp:cNvGraphicFramePr>
               <a:graphicFrameLocks xmlns:a="http://schemas.openxmlformats.org/drawingml/2006/main" noChangeAspect="1"/>
             </wp:cNvGraphicFramePr>
@@ -4618,11 +4531,374 @@
               <a:graphicData uri="http://schemas.openxmlformats.org/drawingml/2006/picture">
                 <pic:pic xmlns:pic="http://schemas.openxmlformats.org/drawingml/2006/picture">
                   <pic:nvPicPr>
-                    <pic:cNvPr id="25" name="propiedad.PNG"/>
+                    <pic:cNvPr id="8" name="prop.PNG"/>
                     <pic:cNvPicPr/>
                   </pic:nvPicPr>
                   <pic:blipFill>
                     <a:blip r:embed="rId28">
+                      <a:extLst>
+                        <a:ext uri="{28A0092B-C50C-407E-A947-70E740481C1C}">
+                          <a14:useLocalDpi xmlns:a14="http://schemas.microsoft.com/office/drawing/2010/main" val="0"/>
+                        </a:ext>
+                      </a:extLst>
+                    </a:blip>
+                    <a:stretch>
+                      <a:fillRect/>
+                    </a:stretch>
+                  </pic:blipFill>
+                  <pic:spPr>
+                    <a:xfrm>
+                      <a:off x="0" y="0"/>
+                      <a:ext cx="3143689" cy="1571844"/>
+                    </a:xfrm>
+                    <a:prstGeom prst="rect">
+                      <a:avLst/>
+                    </a:prstGeom>
+                  </pic:spPr>
+                </pic:pic>
+              </a:graphicData>
+            </a:graphic>
+          </wp:inline>
+        </w:drawing>
+      </w:r>
+    </w:p>
+    <w:p>
+      <w:pPr>
+        <w:pStyle w:val="Descripcin"/>
+        <w:ind w:left="708" w:firstLine="708"/>
+        <w:rPr>
+          <w:lang w:val="en-GB"/>
+        </w:rPr>
+      </w:pPr>
+      <w:r>
+        <w:rPr>
+          <w:lang w:val="en-GB"/>
+        </w:rPr>
+        <w:t xml:space="preserve">Figure </w:t>
+      </w:r>
+      <w:r>
+        <w:fldChar w:fldCharType="begin"/>
+      </w:r>
+      <w:r>
+        <w:rPr>
+          <w:lang w:val="en-GB"/>
+        </w:rPr>
+        <w:instrText xml:space="preserve"> SEQ Figure \* ARABIC </w:instrText>
+      </w:r>
+      <w:r>
+        <w:fldChar w:fldCharType="separate"/>
+      </w:r>
+      <w:r>
+        <w:rPr>
+          <w:noProof/>
+          <w:lang w:val="en-GB"/>
+        </w:rPr>
+        <w:t>22</w:t>
+      </w:r>
+      <w:r>
+        <w:fldChar w:fldCharType="end"/>
+      </w:r>
+      <w:r>
+        <w:rPr>
+          <w:lang w:val="en-GB"/>
+        </w:rPr>
+        <w:t xml:space="preserve"> – Configuration</w:t>
+      </w:r>
+    </w:p>
+    <w:p>
+      <w:pPr>
+        <w:rPr>
+          <w:lang w:val="en-GB"/>
+        </w:rPr>
+      </w:pPr>
+    </w:p>
+    <w:p>
+      <w:pPr>
+        <w:rPr>
+          <w:lang w:val="en-GB"/>
+        </w:rPr>
+      </w:pPr>
+      <w:r>
+        <w:rPr>
+          <w:lang w:val="en-GB"/>
+        </w:rPr>
+        <w:t xml:space="preserve">This is the maximum performance of the system without errors and failures or </w:t>
+      </w:r>
+      <w:r>
+        <w:rPr>
+          <w:lang w:val="en-GB"/>
+        </w:rPr>
+        <w:t>notable</w:t>
+      </w:r>
+      <w:r>
+        <w:rPr>
+          <w:lang w:val="en-GB"/>
+        </w:rPr>
+        <w:t xml:space="preserve"> delay</w:t>
+      </w:r>
+      <w:r>
+        <w:rPr>
+          <w:lang w:val="en-GB"/>
+        </w:rPr>
+        <w:t>s</w:t>
+      </w:r>
+      <w:r>
+        <w:rPr>
+          <w:lang w:val="en-GB"/>
+        </w:rPr>
+        <w:t>.</w:t>
+      </w:r>
+    </w:p>
+    <w:p>
+      <w:pPr>
+        <w:rPr>
+          <w:lang w:val="en-GB"/>
+        </w:rPr>
+      </w:pPr>
+    </w:p>
+    <w:p>
+      <w:pPr>
+        <w:keepNext/>
+      </w:pPr>
+      <w:r>
+        <w:rPr>
+          <w:noProof/>
+        </w:rPr>
+        <w:drawing>
+          <wp:inline distT="0" distB="0" distL="0" distR="0">
+            <wp:extent cx="5400040" cy="1590675"/>
+            <wp:effectExtent l="0" t="0" r="0" b="9525"/>
+            <wp:docPr id="16" name="Imagen 16"/>
+            <wp:cNvGraphicFramePr>
+              <a:graphicFrameLocks xmlns:a="http://schemas.openxmlformats.org/drawingml/2006/main" noChangeAspect="1"/>
+            </wp:cNvGraphicFramePr>
+            <a:graphic xmlns:a="http://schemas.openxmlformats.org/drawingml/2006/main">
+              <a:graphicData uri="http://schemas.openxmlformats.org/drawingml/2006/picture">
+                <pic:pic xmlns:pic="http://schemas.openxmlformats.org/drawingml/2006/picture">
+                  <pic:nvPicPr>
+                    <pic:cNvPr id="16" name="tabla.PNG"/>
+                    <pic:cNvPicPr/>
+                  </pic:nvPicPr>
+                  <pic:blipFill>
+                    <a:blip r:embed="rId29">
+                      <a:extLst>
+                        <a:ext uri="{28A0092B-C50C-407E-A947-70E740481C1C}">
+                          <a14:useLocalDpi xmlns:a14="http://schemas.microsoft.com/office/drawing/2010/main" val="0"/>
+                        </a:ext>
+                      </a:extLst>
+                    </a:blip>
+                    <a:stretch>
+                      <a:fillRect/>
+                    </a:stretch>
+                  </pic:blipFill>
+                  <pic:spPr>
+                    <a:xfrm>
+                      <a:off x="0" y="0"/>
+                      <a:ext cx="5400040" cy="1590675"/>
+                    </a:xfrm>
+                    <a:prstGeom prst="rect">
+                      <a:avLst/>
+                    </a:prstGeom>
+                  </pic:spPr>
+                </pic:pic>
+              </a:graphicData>
+            </a:graphic>
+          </wp:inline>
+        </w:drawing>
+      </w:r>
+    </w:p>
+    <w:p>
+      <w:pPr>
+        <w:pStyle w:val="Descripcin"/>
+        <w:ind w:left="2124" w:firstLine="708"/>
+        <w:rPr>
+          <w:lang w:val="en-GB"/>
+        </w:rPr>
+      </w:pPr>
+      <w:r>
+        <w:t xml:space="preserve">Figure </w:t>
+      </w:r>
+      <w:fldSimple w:instr=" SEQ Figure \* ARABIC ">
+        <w:r>
+          <w:rPr>
+            <w:noProof/>
+          </w:rPr>
+          <w:t>23</w:t>
+        </w:r>
+      </w:fldSimple>
+      <w:r>
+        <w:t xml:space="preserve"> - Aggregate report</w:t>
+      </w:r>
+    </w:p>
+    <w:p>
+      <w:pPr>
+        <w:rPr>
+          <w:lang w:val="en-GB"/>
+        </w:rPr>
+      </w:pPr>
+    </w:p>
+    <w:p>
+      <w:pPr>
+        <w:keepNext/>
+      </w:pPr>
+      <w:r>
+        <w:rPr>
+          <w:noProof/>
+        </w:rPr>
+        <w:drawing>
+          <wp:inline distT="0" distB="0" distL="0" distR="0">
+            <wp:extent cx="5400040" cy="1866900"/>
+            <wp:effectExtent l="0" t="0" r="0" b="0"/>
+            <wp:docPr id="18" name="Imagen 18"/>
+            <wp:cNvGraphicFramePr>
+              <a:graphicFrameLocks xmlns:a="http://schemas.openxmlformats.org/drawingml/2006/main" noChangeAspect="1"/>
+            </wp:cNvGraphicFramePr>
+            <a:graphic xmlns:a="http://schemas.openxmlformats.org/drawingml/2006/main">
+              <a:graphicData uri="http://schemas.openxmlformats.org/drawingml/2006/picture">
+                <pic:pic xmlns:pic="http://schemas.openxmlformats.org/drawingml/2006/picture">
+                  <pic:nvPicPr>
+                    <pic:cNvPr id="18" name="grafica.PNG"/>
+                    <pic:cNvPicPr/>
+                  </pic:nvPicPr>
+                  <pic:blipFill>
+                    <a:blip r:embed="rId30">
+                      <a:extLst>
+                        <a:ext uri="{28A0092B-C50C-407E-A947-70E740481C1C}">
+                          <a14:useLocalDpi xmlns:a14="http://schemas.microsoft.com/office/drawing/2010/main" val="0"/>
+                        </a:ext>
+                      </a:extLst>
+                    </a:blip>
+                    <a:stretch>
+                      <a:fillRect/>
+                    </a:stretch>
+                  </pic:blipFill>
+                  <pic:spPr>
+                    <a:xfrm>
+                      <a:off x="0" y="0"/>
+                      <a:ext cx="5400040" cy="1866900"/>
+                    </a:xfrm>
+                    <a:prstGeom prst="rect">
+                      <a:avLst/>
+                    </a:prstGeom>
+                  </pic:spPr>
+                </pic:pic>
+              </a:graphicData>
+            </a:graphic>
+          </wp:inline>
+        </w:drawing>
+      </w:r>
+    </w:p>
+    <w:p>
+      <w:pPr>
+        <w:pStyle w:val="Descripcin"/>
+        <w:ind w:left="2832" w:firstLine="708"/>
+        <w:rPr>
+          <w:lang w:val="en-GB"/>
+        </w:rPr>
+      </w:pPr>
+      <w:r>
+        <w:rPr>
+          <w:lang w:val="en-GB"/>
+        </w:rPr>
+        <w:t xml:space="preserve">Figure </w:t>
+      </w:r>
+      <w:r>
+        <w:fldChar w:fldCharType="begin"/>
+      </w:r>
+      <w:r>
+        <w:rPr>
+          <w:lang w:val="en-GB"/>
+        </w:rPr>
+        <w:instrText xml:space="preserve"> SEQ Figure \* ARABIC </w:instrText>
+      </w:r>
+      <w:r>
+        <w:fldChar w:fldCharType="separate"/>
+      </w:r>
+      <w:r>
+        <w:rPr>
+          <w:noProof/>
+          <w:lang w:val="en-GB"/>
+        </w:rPr>
+        <w:t>24</w:t>
+      </w:r>
+      <w:r>
+        <w:rPr>
+          <w:noProof/>
+        </w:rPr>
+        <w:fldChar w:fldCharType="end"/>
+      </w:r>
+      <w:r>
+        <w:rPr>
+          <w:lang w:val="en-GB"/>
+        </w:rPr>
+        <w:t xml:space="preserve"> - Graph report</w:t>
+      </w:r>
+    </w:p>
+    <w:p>
+      <w:pPr>
+        <w:rPr>
+          <w:lang w:val="en-GB"/>
+        </w:rPr>
+      </w:pPr>
+    </w:p>
+    <w:p>
+      <w:pPr>
+        <w:rPr>
+          <w:lang w:val="en-GB"/>
+        </w:rPr>
+      </w:pPr>
+      <w:r>
+        <w:rPr>
+          <w:b/>
+          <w:lang w:val="en-GB"/>
+        </w:rPr>
+        <w:t xml:space="preserve">Overload test case: </w:t>
+      </w:r>
+      <w:r>
+        <w:rPr>
+          <w:lang w:val="en-GB"/>
+        </w:rPr>
+        <w:t>1</w:t>
+      </w:r>
+      <w:r>
+        <w:rPr>
+          <w:lang w:val="en-GB"/>
+        </w:rPr>
+        <w:t>2</w:t>
+      </w:r>
+      <w:r>
+        <w:rPr>
+          <w:lang w:val="en-GB"/>
+        </w:rPr>
+        <w:t xml:space="preserve"> concurrent users, 20 of loop count and 1 as ramp-up period:</w:t>
+      </w:r>
+    </w:p>
+    <w:p>
+      <w:pPr>
+        <w:keepNext/>
+      </w:pPr>
+      <w:r>
+        <w:rPr>
+          <w:noProof/>
+        </w:rPr>
+        <w:lastRenderedPageBreak/>
+        <w:drawing>
+          <wp:inline distT="0" distB="0" distL="0" distR="0">
+            <wp:extent cx="3057952" cy="1495634"/>
+            <wp:effectExtent l="0" t="0" r="9525" b="9525"/>
+            <wp:docPr id="40" name="Imagen 40"/>
+            <wp:cNvGraphicFramePr>
+              <a:graphicFrameLocks xmlns:a="http://schemas.openxmlformats.org/drawingml/2006/main" noChangeAspect="1"/>
+            </wp:cNvGraphicFramePr>
+            <a:graphic xmlns:a="http://schemas.openxmlformats.org/drawingml/2006/main">
+              <a:graphicData uri="http://schemas.openxmlformats.org/drawingml/2006/picture">
+                <pic:pic xmlns:pic="http://schemas.openxmlformats.org/drawingml/2006/picture">
+                  <pic:nvPicPr>
+                    <pic:cNvPr id="40" name="propiedad.PNG"/>
+                    <pic:cNvPicPr/>
+                  </pic:nvPicPr>
+                  <pic:blipFill>
+                    <a:blip r:embed="rId31">
                       <a:extLst>
                         <a:ext uri="{28A0092B-C50C-407E-A947-70E740481C1C}">
                           <a14:useLocalDpi xmlns:a14="http://schemas.microsoft.com/office/drawing/2010/main" val="0"/>
@@ -4680,83 +4956,115 @@
           <w:noProof/>
           <w:lang w:val="en-GB"/>
         </w:rPr>
-        <w:t>22</w:t>
-      </w:r>
-      <w:r>
+        <w:t>25</w:t>
+      </w:r>
+      <w:r>
+        <w:rPr>
+          <w:noProof/>
+        </w:rPr>
         <w:fldChar w:fldCharType="end"/>
       </w:r>
       <w:r>
         <w:rPr>
           <w:lang w:val="en-GB"/>
         </w:rPr>
-        <w:t xml:space="preserve"> – Configuration</w:t>
-      </w:r>
-    </w:p>
-    <w:p>
-      <w:pPr>
-        <w:rPr>
-          <w:lang w:val="en-GB"/>
-        </w:rPr>
-      </w:pPr>
-    </w:p>
-    <w:p>
-      <w:pPr>
-        <w:rPr>
-          <w:lang w:val="en-GB"/>
-        </w:rPr>
-      </w:pPr>
-      <w:r>
-        <w:rPr>
-          <w:lang w:val="en-GB"/>
-        </w:rPr>
-        <w:t xml:space="preserve">This is the maximum performance of the system without errors and failures or </w:t>
-      </w:r>
-      <w:r>
-        <w:rPr>
-          <w:lang w:val="en-GB"/>
-        </w:rPr>
-        <w:t>notable</w:t>
-      </w:r>
-      <w:r>
-        <w:rPr>
-          <w:lang w:val="en-GB"/>
-        </w:rPr>
-        <w:t xml:space="preserve"> delay</w:t>
-      </w:r>
-      <w:r>
-        <w:rPr>
-          <w:lang w:val="en-GB"/>
-        </w:rPr>
-        <w:t>s</w:t>
-      </w:r>
-      <w:r>
-        <w:rPr>
-          <w:lang w:val="en-GB"/>
-        </w:rPr>
-        <w:t>.</w:t>
-      </w:r>
-    </w:p>
-    <w:p>
-      <w:pPr>
-        <w:rPr>
-          <w:lang w:val="en-GB"/>
-        </w:rPr>
-      </w:pPr>
+        <w:t xml:space="preserve"> - Configuration</w:t>
+      </w:r>
+    </w:p>
+    <w:p>
+      <w:pPr>
+        <w:rPr>
+          <w:lang w:val="en-GB"/>
+        </w:rPr>
+      </w:pPr>
+    </w:p>
+    <w:p>
+      <w:pPr>
+        <w:rPr>
+          <w:lang w:val="en-GB"/>
+        </w:rPr>
+      </w:pPr>
+      <w:r>
+        <w:rPr>
+          <w:lang w:val="en-GB"/>
+        </w:rPr>
+        <w:t xml:space="preserve">Apparently, there are not errors but the average time per request is not </w:t>
+      </w:r>
+      <w:r>
+        <w:rPr>
+          <w:lang w:val="en-GB"/>
+        </w:rPr>
+        <w:t>enough good</w:t>
+      </w:r>
+      <w:r>
+        <w:rPr>
+          <w:lang w:val="en-GB"/>
+        </w:rPr>
+        <w:t xml:space="preserve"> as we can check in the next reports. The system </w:t>
+      </w:r>
+      <w:r>
+        <w:rPr>
+          <w:lang w:val="en-GB"/>
+        </w:rPr>
+        <w:t>suffers to retrieve the message list of the administrator and when system must send the notification message to all the actors.</w:t>
+      </w:r>
+      <w:r>
+        <w:rPr>
+          <w:lang w:val="en-GB"/>
+        </w:rPr>
+        <w:t xml:space="preserve"> We have the same problem with the previous performance test (Message’s test performance).</w:t>
+      </w:r>
+      <w:r>
+        <w:rPr>
+          <w:lang w:val="en-GB"/>
+        </w:rPr>
+        <w:t xml:space="preserve"> The method </w:t>
+      </w:r>
+      <w:proofErr w:type="spellStart"/>
+      <w:proofErr w:type="gramStart"/>
+      <w:r>
+        <w:rPr>
+          <w:lang w:val="en-GB"/>
+        </w:rPr>
+        <w:t>MessageService</w:t>
+      </w:r>
+      <w:proofErr w:type="spellEnd"/>
+      <w:r>
+        <w:rPr>
+          <w:lang w:val="en-GB"/>
+        </w:rPr>
+        <w:t>::</w:t>
+      </w:r>
+      <w:proofErr w:type="spellStart"/>
+      <w:proofErr w:type="gramEnd"/>
+      <w:r>
+        <w:rPr>
+          <w:lang w:val="en-GB"/>
+        </w:rPr>
+        <w:t>messageIsSpam</w:t>
+      </w:r>
+      <w:proofErr w:type="spellEnd"/>
+      <w:r>
+        <w:rPr>
+          <w:lang w:val="en-GB"/>
+        </w:rPr>
+        <w:t xml:space="preserve"> is not efficient.</w:t>
+      </w:r>
     </w:p>
     <w:p>
       <w:pPr>
         <w:keepNext/>
       </w:pPr>
+      <w:bookmarkStart w:id="0" w:name="_GoBack"/>
       <w:r>
         <w:rPr>
           <w:noProof/>
-          <w:lang w:val="en-GB"/>
         </w:rPr>
         <w:drawing>
           <wp:inline distT="0" distB="0" distL="0" distR="0">
-            <wp:extent cx="5400040" cy="1495425"/>
-            <wp:effectExtent l="0" t="0" r="0" b="9525"/>
-            <wp:docPr id="26" name="Imagen 26"/>
+            <wp:extent cx="5400040" cy="1543050"/>
+            <wp:effectExtent l="0" t="0" r="0" b="0"/>
+            <wp:docPr id="41" name="Imagen 41"/>
             <wp:cNvGraphicFramePr>
               <a:graphicFrameLocks xmlns:a="http://schemas.openxmlformats.org/drawingml/2006/main" noChangeAspect="1"/>
             </wp:cNvGraphicFramePr>
@@ -4764,406 +5072,7 @@
               <a:graphicData uri="http://schemas.openxmlformats.org/drawingml/2006/picture">
                 <pic:pic xmlns:pic="http://schemas.openxmlformats.org/drawingml/2006/picture">
                   <pic:nvPicPr>
-                    <pic:cNvPr id="26" name="tabla.PNG"/>
-                    <pic:cNvPicPr/>
-                  </pic:nvPicPr>
-                  <pic:blipFill>
-                    <a:blip r:embed="rId29">
-                      <a:extLst>
-                        <a:ext uri="{28A0092B-C50C-407E-A947-70E740481C1C}">
-                          <a14:useLocalDpi xmlns:a14="http://schemas.microsoft.com/office/drawing/2010/main" val="0"/>
-                        </a:ext>
-                      </a:extLst>
-                    </a:blip>
-                    <a:stretch>
-                      <a:fillRect/>
-                    </a:stretch>
-                  </pic:blipFill>
-                  <pic:spPr>
-                    <a:xfrm>
-                      <a:off x="0" y="0"/>
-                      <a:ext cx="5400040" cy="1495425"/>
-                    </a:xfrm>
-                    <a:prstGeom prst="rect">
-                      <a:avLst/>
-                    </a:prstGeom>
-                  </pic:spPr>
-                </pic:pic>
-              </a:graphicData>
-            </a:graphic>
-          </wp:inline>
-        </w:drawing>
-      </w:r>
-    </w:p>
-    <w:p>
-      <w:pPr>
-        <w:pStyle w:val="Descripcin"/>
-        <w:ind w:left="2124" w:firstLine="708"/>
-        <w:rPr>
-          <w:lang w:val="en-GB"/>
-        </w:rPr>
-      </w:pPr>
-      <w:r>
-        <w:t xml:space="preserve">Figure </w:t>
-      </w:r>
-      <w:r>
-        <w:fldChar w:fldCharType="begin"/>
-      </w:r>
-      <w:r>
-        <w:instrText xml:space="preserve"> SEQ Figure \* ARABIC </w:instrText>
-      </w:r>
-      <w:r>
-        <w:fldChar w:fldCharType="separate"/>
-      </w:r>
-      <w:r>
-        <w:rPr>
-          <w:noProof/>
-        </w:rPr>
-        <w:t>23</w:t>
-      </w:r>
-      <w:r>
-        <w:rPr>
-          <w:noProof/>
-        </w:rPr>
-        <w:fldChar w:fldCharType="end"/>
-      </w:r>
-      <w:r>
-        <w:t xml:space="preserve"> - Aggregate report</w:t>
-      </w:r>
-    </w:p>
-    <w:p>
-      <w:pPr>
-        <w:rPr>
-          <w:lang w:val="en-GB"/>
-        </w:rPr>
-      </w:pPr>
-    </w:p>
-    <w:p>
-      <w:pPr>
-        <w:keepNext/>
-      </w:pPr>
-      <w:r>
-        <w:rPr>
-          <w:noProof/>
-          <w:lang w:val="en-GB"/>
-        </w:rPr>
-        <w:drawing>
-          <wp:inline distT="0" distB="0" distL="0" distR="0">
-            <wp:extent cx="5400040" cy="1809750"/>
-            <wp:effectExtent l="0" t="0" r="0" b="0"/>
-            <wp:docPr id="27" name="Imagen 27"/>
-            <wp:cNvGraphicFramePr>
-              <a:graphicFrameLocks xmlns:a="http://schemas.openxmlformats.org/drawingml/2006/main" noChangeAspect="1"/>
-            </wp:cNvGraphicFramePr>
-            <a:graphic xmlns:a="http://schemas.openxmlformats.org/drawingml/2006/main">
-              <a:graphicData uri="http://schemas.openxmlformats.org/drawingml/2006/picture">
-                <pic:pic xmlns:pic="http://schemas.openxmlformats.org/drawingml/2006/picture">
-                  <pic:nvPicPr>
-                    <pic:cNvPr id="27" name="grafica.PNG"/>
-                    <pic:cNvPicPr/>
-                  </pic:nvPicPr>
-                  <pic:blipFill>
-                    <a:blip r:embed="rId30">
-                      <a:extLst>
-                        <a:ext uri="{28A0092B-C50C-407E-A947-70E740481C1C}">
-                          <a14:useLocalDpi xmlns:a14="http://schemas.microsoft.com/office/drawing/2010/main" val="0"/>
-                        </a:ext>
-                      </a:extLst>
-                    </a:blip>
-                    <a:stretch>
-                      <a:fillRect/>
-                    </a:stretch>
-                  </pic:blipFill>
-                  <pic:spPr>
-                    <a:xfrm>
-                      <a:off x="0" y="0"/>
-                      <a:ext cx="5400040" cy="1809750"/>
-                    </a:xfrm>
-                    <a:prstGeom prst="rect">
-                      <a:avLst/>
-                    </a:prstGeom>
-                  </pic:spPr>
-                </pic:pic>
-              </a:graphicData>
-            </a:graphic>
-          </wp:inline>
-        </w:drawing>
-      </w:r>
-    </w:p>
-    <w:p>
-      <w:pPr>
-        <w:pStyle w:val="Descripcin"/>
-        <w:ind w:left="2832" w:firstLine="708"/>
-        <w:rPr>
-          <w:lang w:val="en-GB"/>
-        </w:rPr>
-      </w:pPr>
-      <w:r>
-        <w:rPr>
-          <w:lang w:val="en-GB"/>
-        </w:rPr>
-        <w:t xml:space="preserve">Figure </w:t>
-      </w:r>
-      <w:r>
-        <w:fldChar w:fldCharType="begin"/>
-      </w:r>
-      <w:r>
-        <w:rPr>
-          <w:lang w:val="en-GB"/>
-        </w:rPr>
-        <w:instrText xml:space="preserve"> SEQ Figure \* ARABIC </w:instrText>
-      </w:r>
-      <w:r>
-        <w:fldChar w:fldCharType="separate"/>
-      </w:r>
-      <w:r>
-        <w:rPr>
-          <w:noProof/>
-          <w:lang w:val="en-GB"/>
-        </w:rPr>
-        <w:t>24</w:t>
-      </w:r>
-      <w:r>
-        <w:rPr>
-          <w:noProof/>
-        </w:rPr>
-        <w:fldChar w:fldCharType="end"/>
-      </w:r>
-      <w:r>
-        <w:rPr>
-          <w:lang w:val="en-GB"/>
-        </w:rPr>
-        <w:t xml:space="preserve"> - Graph report</w:t>
-      </w:r>
-    </w:p>
-    <w:p>
-      <w:pPr>
-        <w:rPr>
-          <w:lang w:val="en-GB"/>
-        </w:rPr>
-      </w:pPr>
-    </w:p>
-    <w:p>
-      <w:pPr>
-        <w:rPr>
-          <w:lang w:val="en-GB"/>
-        </w:rPr>
-      </w:pPr>
-      <w:r>
-        <w:rPr>
-          <w:b/>
-          <w:lang w:val="en-GB"/>
-        </w:rPr>
-        <w:t xml:space="preserve">Overload test case: </w:t>
-      </w:r>
-      <w:r>
-        <w:rPr>
-          <w:lang w:val="en-GB"/>
-        </w:rPr>
-        <w:t>15 concurrent users, 20 of loop count and 1 as ramp-up period:</w:t>
-      </w:r>
-    </w:p>
-    <w:p>
-      <w:pPr>
-        <w:keepNext/>
-      </w:pPr>
-      <w:r>
-        <w:rPr>
-          <w:noProof/>
-          <w:lang w:val="en-GB"/>
-        </w:rPr>
-        <w:lastRenderedPageBreak/>
-        <w:drawing>
-          <wp:inline distT="0" distB="0" distL="0" distR="0">
-            <wp:extent cx="2991267" cy="1543265"/>
-            <wp:effectExtent l="0" t="0" r="0" b="0"/>
-            <wp:docPr id="28" name="Imagen 28"/>
-            <wp:cNvGraphicFramePr>
-              <a:graphicFrameLocks xmlns:a="http://schemas.openxmlformats.org/drawingml/2006/main" noChangeAspect="1"/>
-            </wp:cNvGraphicFramePr>
-            <a:graphic xmlns:a="http://schemas.openxmlformats.org/drawingml/2006/main">
-              <a:graphicData uri="http://schemas.openxmlformats.org/drawingml/2006/picture">
-                <pic:pic xmlns:pic="http://schemas.openxmlformats.org/drawingml/2006/picture">
-                  <pic:nvPicPr>
-                    <pic:cNvPr id="28" name="prop-over.PNG"/>
-                    <pic:cNvPicPr/>
-                  </pic:nvPicPr>
-                  <pic:blipFill>
-                    <a:blip r:embed="rId31">
-                      <a:extLst>
-                        <a:ext uri="{28A0092B-C50C-407E-A947-70E740481C1C}">
-                          <a14:useLocalDpi xmlns:a14="http://schemas.microsoft.com/office/drawing/2010/main" val="0"/>
-                        </a:ext>
-                      </a:extLst>
-                    </a:blip>
-                    <a:stretch>
-                      <a:fillRect/>
-                    </a:stretch>
-                  </pic:blipFill>
-                  <pic:spPr>
-                    <a:xfrm>
-                      <a:off x="0" y="0"/>
-                      <a:ext cx="2991267" cy="1543265"/>
-                    </a:xfrm>
-                    <a:prstGeom prst="rect">
-                      <a:avLst/>
-                    </a:prstGeom>
-                  </pic:spPr>
-                </pic:pic>
-              </a:graphicData>
-            </a:graphic>
-          </wp:inline>
-        </w:drawing>
-      </w:r>
-    </w:p>
-    <w:p>
-      <w:pPr>
-        <w:pStyle w:val="Descripcin"/>
-        <w:ind w:left="708" w:firstLine="708"/>
-        <w:rPr>
-          <w:lang w:val="en-GB"/>
-        </w:rPr>
-      </w:pPr>
-      <w:r>
-        <w:rPr>
-          <w:lang w:val="en-GB"/>
-        </w:rPr>
-        <w:t xml:space="preserve">Figure </w:t>
-      </w:r>
-      <w:r>
-        <w:fldChar w:fldCharType="begin"/>
-      </w:r>
-      <w:r>
-        <w:rPr>
-          <w:lang w:val="en-GB"/>
-        </w:rPr>
-        <w:instrText xml:space="preserve"> SEQ Figure \* ARABIC </w:instrText>
-      </w:r>
-      <w:r>
-        <w:fldChar w:fldCharType="separate"/>
-      </w:r>
-      <w:r>
-        <w:rPr>
-          <w:noProof/>
-          <w:lang w:val="en-GB"/>
-        </w:rPr>
-        <w:t>25</w:t>
-      </w:r>
-      <w:r>
-        <w:rPr>
-          <w:noProof/>
-        </w:rPr>
-        <w:fldChar w:fldCharType="end"/>
-      </w:r>
-      <w:r>
-        <w:rPr>
-          <w:lang w:val="en-GB"/>
-        </w:rPr>
-        <w:t xml:space="preserve"> - Configuration</w:t>
-      </w:r>
-    </w:p>
-    <w:p>
-      <w:pPr>
-        <w:rPr>
-          <w:lang w:val="en-GB"/>
-        </w:rPr>
-      </w:pPr>
-    </w:p>
-    <w:p>
-      <w:pPr>
-        <w:rPr>
-          <w:lang w:val="en-GB"/>
-        </w:rPr>
-      </w:pPr>
-      <w:r>
-        <w:rPr>
-          <w:lang w:val="en-GB"/>
-        </w:rPr>
-        <w:t xml:space="preserve">Apparently, there are not errors but the average time per request is not </w:t>
-      </w:r>
-      <w:r>
-        <w:rPr>
-          <w:lang w:val="en-GB"/>
-        </w:rPr>
-        <w:t>enough good</w:t>
-      </w:r>
-      <w:r>
-        <w:rPr>
-          <w:lang w:val="en-GB"/>
-        </w:rPr>
-        <w:t xml:space="preserve"> as we can check in the next reports. The system </w:t>
-      </w:r>
-      <w:r>
-        <w:rPr>
-          <w:lang w:val="en-GB"/>
-        </w:rPr>
-        <w:t>suffers to retrieve the message list of the administrator and when system must send the notification message to all the actors.</w:t>
-      </w:r>
-      <w:r>
-        <w:rPr>
-          <w:lang w:val="en-GB"/>
-        </w:rPr>
-        <w:t xml:space="preserve"> We have the same problem with the previous performance test (Message’s test performance).</w:t>
-      </w:r>
-      <w:r>
-        <w:rPr>
-          <w:lang w:val="en-GB"/>
-        </w:rPr>
-        <w:t xml:space="preserve"> The method </w:t>
-      </w:r>
-      <w:proofErr w:type="spellStart"/>
-      <w:proofErr w:type="gramStart"/>
-      <w:r>
-        <w:rPr>
-          <w:lang w:val="en-GB"/>
-        </w:rPr>
-        <w:t>MessageService</w:t>
-      </w:r>
-      <w:proofErr w:type="spellEnd"/>
-      <w:r>
-        <w:rPr>
-          <w:lang w:val="en-GB"/>
-        </w:rPr>
-        <w:t>::</w:t>
-      </w:r>
-      <w:proofErr w:type="spellStart"/>
-      <w:proofErr w:type="gramEnd"/>
-      <w:r>
-        <w:rPr>
-          <w:lang w:val="en-GB"/>
-        </w:rPr>
-        <w:t>messageIsSpam</w:t>
-      </w:r>
-      <w:proofErr w:type="spellEnd"/>
-      <w:r>
-        <w:rPr>
-          <w:lang w:val="en-GB"/>
-        </w:rPr>
-        <w:t xml:space="preserve"> is not efficient.</w:t>
-      </w:r>
-    </w:p>
-    <w:p>
-      <w:pPr>
-        <w:keepNext/>
-      </w:pPr>
-      <w:r>
-        <w:rPr>
-          <w:noProof/>
-          <w:lang w:val="en-GB"/>
-        </w:rPr>
-        <w:drawing>
-          <wp:inline distT="0" distB="0" distL="0" distR="0">
-            <wp:extent cx="5400040" cy="1476375"/>
-            <wp:effectExtent l="0" t="0" r="0" b="9525"/>
-            <wp:docPr id="29" name="Imagen 29"/>
-            <wp:cNvGraphicFramePr>
-              <a:graphicFrameLocks xmlns:a="http://schemas.openxmlformats.org/drawingml/2006/main" noChangeAspect="1"/>
-            </wp:cNvGraphicFramePr>
-            <a:graphic xmlns:a="http://schemas.openxmlformats.org/drawingml/2006/main">
-              <a:graphicData uri="http://schemas.openxmlformats.org/drawingml/2006/picture">
-                <pic:pic xmlns:pic="http://schemas.openxmlformats.org/drawingml/2006/picture">
-                  <pic:nvPicPr>
-                    <pic:cNvPr id="29" name="tabla.PNG"/>
+                    <pic:cNvPr id="41" name="tabla2.PNG"/>
                     <pic:cNvPicPr/>
                   </pic:nvPicPr>
                   <pic:blipFill>
@@ -5181,7 +5090,7 @@
                   <pic:spPr>
                     <a:xfrm>
                       <a:off x="0" y="0"/>
-                      <a:ext cx="5400040" cy="1476375"/>
+                      <a:ext cx="5400040" cy="1543050"/>
                     </a:xfrm>
                     <a:prstGeom prst="rect">
                       <a:avLst/>
@@ -5193,6 +5102,7 @@
           </wp:inline>
         </w:drawing>
       </w:r>
+      <w:bookmarkEnd w:id="0"/>
     </w:p>
     <w:p>
       <w:pPr>
@@ -5205,52 +5115,38 @@
       <w:r>
         <w:t xml:space="preserve">Figure </w:t>
       </w:r>
-      <w:r>
-        <w:fldChar w:fldCharType="begin"/>
-      </w:r>
-      <w:r>
-        <w:instrText xml:space="preserve"> SEQ Figure \* ARABIC </w:instrText>
-      </w:r>
-      <w:r>
-        <w:fldChar w:fldCharType="separate"/>
-      </w:r>
+      <w:fldSimple w:instr=" SEQ Figure \* ARABIC ">
+        <w:r>
+          <w:rPr>
+            <w:noProof/>
+          </w:rPr>
+          <w:t>26</w:t>
+        </w:r>
+      </w:fldSimple>
+      <w:r>
+        <w:t xml:space="preserve"> - Aggregate report</w:t>
+      </w:r>
+    </w:p>
+    <w:p>
+      <w:pPr>
+        <w:rPr>
+          <w:lang w:val="en-GB"/>
+        </w:rPr>
+      </w:pPr>
+    </w:p>
+    <w:p>
+      <w:pPr>
+        <w:keepNext/>
+      </w:pPr>
       <w:r>
         <w:rPr>
           <w:noProof/>
-        </w:rPr>
-        <w:t>26</w:t>
-      </w:r>
-      <w:r>
-        <w:rPr>
-          <w:noProof/>
-        </w:rPr>
-        <w:fldChar w:fldCharType="end"/>
-      </w:r>
-      <w:r>
-        <w:t xml:space="preserve"> - Aggregate report</w:t>
-      </w:r>
-    </w:p>
-    <w:p>
-      <w:pPr>
-        <w:rPr>
-          <w:lang w:val="en-GB"/>
-        </w:rPr>
-      </w:pPr>
-    </w:p>
-    <w:p>
-      <w:pPr>
-        <w:keepNext/>
-      </w:pPr>
-      <w:r>
-        <w:rPr>
-          <w:noProof/>
-          <w:lang w:val="en-GB"/>
         </w:rPr>
         <w:drawing>
           <wp:inline distT="0" distB="0" distL="0" distR="0">
-            <wp:extent cx="5400040" cy="1885950"/>
+            <wp:extent cx="5400040" cy="1657350"/>
             <wp:effectExtent l="0" t="0" r="0" b="0"/>
-            <wp:docPr id="30" name="Imagen 30"/>
+            <wp:docPr id="42" name="Imagen 42"/>
             <wp:cNvGraphicFramePr>
               <a:graphicFrameLocks xmlns:a="http://schemas.openxmlformats.org/drawingml/2006/main" noChangeAspect="1"/>
             </wp:cNvGraphicFramePr>
@@ -5258,7 +5154,7 @@
               <a:graphicData uri="http://schemas.openxmlformats.org/drawingml/2006/picture">
                 <pic:pic xmlns:pic="http://schemas.openxmlformats.org/drawingml/2006/picture">
                   <pic:nvPicPr>
-                    <pic:cNvPr id="30" name="grafica.PNG"/>
+                    <pic:cNvPr id="42" name="grafica2.PNG"/>
                     <pic:cNvPicPr/>
                   </pic:nvPicPr>
                   <pic:blipFill>
@@ -5276,7 +5172,7 @@
                   <pic:spPr>
                     <a:xfrm>
                       <a:off x="0" y="0"/>
-                      <a:ext cx="5400040" cy="1885950"/>
+                      <a:ext cx="5400040" cy="1657350"/>
                     </a:xfrm>
                     <a:prstGeom prst="rect">
                       <a:avLst/>
@@ -6111,27 +6007,14 @@
       <w:r>
         <w:t xml:space="preserve">Figure </w:t>
       </w:r>
-      <w:r>
-        <w:fldChar w:fldCharType="begin"/>
-      </w:r>
-      <w:r>
-        <w:instrText xml:space="preserve"> SEQ Figure \* ARABIC </w:instrText>
-      </w:r>
-      <w:r>
-        <w:fldChar w:fldCharType="separate"/>
-      </w:r>
-      <w:r>
-        <w:rPr>
-          <w:noProof/>
-        </w:rPr>
-        <w:t>30</w:t>
-      </w:r>
-      <w:r>
-        <w:rPr>
-          <w:noProof/>
-        </w:rPr>
-        <w:fldChar w:fldCharType="end"/>
-      </w:r>
+      <w:fldSimple w:instr=" SEQ Figure \* ARABIC ">
+        <w:r>
+          <w:rPr>
+            <w:noProof/>
+          </w:rPr>
+          <w:t>30</w:t>
+        </w:r>
+      </w:fldSimple>
       <w:r>
         <w:t xml:space="preserve"> - Aggregate report</w:t>
       </w:r>
@@ -6458,27 +6341,14 @@
       <w:r>
         <w:t xml:space="preserve">Figure </w:t>
       </w:r>
-      <w:r>
-        <w:fldChar w:fldCharType="begin"/>
-      </w:r>
-      <w:r>
-        <w:instrText xml:space="preserve"> SEQ Figure \* ARABIC </w:instrText>
-      </w:r>
-      <w:r>
-        <w:fldChar w:fldCharType="separate"/>
-      </w:r>
-      <w:r>
-        <w:rPr>
-          <w:noProof/>
-        </w:rPr>
-        <w:t>33</w:t>
-      </w:r>
-      <w:r>
-        <w:rPr>
-          <w:noProof/>
-        </w:rPr>
-        <w:fldChar w:fldCharType="end"/>
-      </w:r>
+      <w:fldSimple w:instr=" SEQ Figure \* ARABIC ">
+        <w:r>
+          <w:rPr>
+            <w:noProof/>
+          </w:rPr>
+          <w:t>33</w:t>
+        </w:r>
+      </w:fldSimple>
       <w:r>
         <w:t xml:space="preserve"> - Aggregate report</w:t>
       </w:r>
@@ -6758,8 +6628,6 @@
         </w:rPr>
         <w:t xml:space="preserve"> and we refactor the code</w:t>
       </w:r>
-      <w:bookmarkStart w:id="0" w:name="_GoBack"/>
-      <w:bookmarkEnd w:id="0"/>
       <w:r>
         <w:rPr>
           <w:lang w:val="en-GB"/>

</xml_diff>